<commit_message>
Revert "Merge branch 'master' of https://github.com/icombs2017/analysisOf3dModels"
This reverts commit f0a123ee15289d38290848c88674047378865e44, reversing
changes made to 6b2afa7a064f28c0564f5299cacd630ce99e261a.
</commit_message>
<xml_diff>
--- a/3D Modeling/tables/lesionKwTab.docx
+++ b/3D Modeling/tables/lesionKwTab.docx
@@ -8,6 +8,668 @@
       <w:cols w:space="708"/>
       <w:docGrid w:linePitch="360"/>
     </w:sectPr>
+    <w:tbl xmlns:w="http://schemas.openxmlformats.org/wordprocessingml/2006/main" xmlns:r="http://schemas.openxmlformats.org/officeDocument/2006/relationships" xmlns:w14="http://schemas.microsoft.com/office/word/2010/wordml" xmlns:wp="http://schemas.openxmlformats.org/drawingml/2006/wordprocessingDrawing" xmlns:a="http://schemas.openxmlformats.org/drawingml/2006/main" xmlns:pic="http://schemas.openxmlformats.org/drawingml/2006/picture">
+      <w:tblPr>
+        NA"/&gt;
+        <w:tblLayout w:type="fixed"/>
+        <w:jc w:val="center"/>
+        <w:tblW w:type="dxa" w:w="11372"/>
+        <w:tblLook w:firstRow="1" w:lastRow="0" w:firstColumn="0" w:lastColumn="0" w:noHBand="0" w:noVBand="1"/>
+      </w:tblPr>
+      <w:tblGrid>
+        <w:gridCol w:w="2355"/>
+        <w:gridCol w:w="3290"/>
+        <w:gridCol w:w="3126"/>
+        <w:gridCol w:w="1451"/>
+        <w:gridCol w:w="1151"/>
+      </w:tblGrid>
+      <w:tr>
+        <w:trPr>
+          <w:cantSplit/>
+          <w:trHeight w:val="455" w:hRule="auto"/>
+          <w:tblHeader/>
+        </w:trPr>
+        <w:tc>
+          <w:tcPr>
+            <w:tcBorders>
+              <w:bottom w:val="single" w:sz="16" w:space="0" w:color="000000"/>
+              <w:top w:val="single" w:sz="16" w:space="0" w:color="000000"/>
+            </w:tcBorders>
+            <w:shd w:val="clear" w:color="auto" w:fill="FFFFFF"/>
+            <w:tcMar>
+              <w:top w:w="0" w:type="dxa"/>
+              <w:bottom w:w="0" w:type="dxa"/>
+              <w:left w:w="0" w:type="dxa"/>
+              <w:right w:w="0" w:type="dxa"/>
+            </w:tcMar>
+            <w:vAlign w:val="center"/>
+          </w:tcPr>
+          <w:p>
+            <w:pPr>
+              <w:jc w:val="left"/>
+              <w:spacing w:after="40" w:before="40"/>
+              <w:ind w:firstLine="0" w:left="100" w:right="100"/>
+            </w:pPr>
+            <w:r xmlns:w="http://schemas.openxmlformats.org/wordprocessingml/2006/main" xmlns:wp="http://schemas.openxmlformats.org/drawingml/2006/wordprocessingDrawing" xmlns:r="http://schemas.openxmlformats.org/officeDocument/2006/relationships" xmlns:w14="http://schemas.microsoft.com/office/word/2010/wordml">
+              <w:rPr>
+                <w:rFonts w:ascii="Times New Roman" w:hAnsi="Times New Roman" w:eastAsia="Times New Roman" w:cs="Times New Roman"/>
+                <w:b/>
+                <w:sz w:val="24"/>
+                <w:szCs w:val="24"/>
+                <w:color w:val="111111"/>
+              </w:rPr>
+              <w:t xml:space="preserve">Data</w:t>
+            </w:r>
+          </w:p>
+        </w:tc>
+        <w:tc>
+          <w:tcPr>
+            <w:tcBorders>
+              <w:bottom w:val="single" w:sz="16" w:space="0" w:color="000000"/>
+              <w:top w:val="single" w:sz="16" w:space="0" w:color="000000"/>
+            </w:tcBorders>
+            <w:shd w:val="clear" w:color="auto" w:fill="FFFFFF"/>
+            <w:tcMar>
+              <w:top w:w="0" w:type="dxa"/>
+              <w:bottom w:w="0" w:type="dxa"/>
+              <w:left w:w="0" w:type="dxa"/>
+              <w:right w:w="0" w:type="dxa"/>
+            </w:tcMar>
+            <w:vAlign w:val="center"/>
+          </w:tcPr>
+          <w:p>
+            <w:pPr>
+              <w:jc w:val="left"/>
+              <w:spacing w:after="40" w:before="40"/>
+              <w:ind w:firstLine="0" w:left="100" w:right="100"/>
+            </w:pPr>
+            <w:r xmlns:w="http://schemas.openxmlformats.org/wordprocessingml/2006/main" xmlns:wp="http://schemas.openxmlformats.org/drawingml/2006/wordprocessingDrawing" xmlns:r="http://schemas.openxmlformats.org/officeDocument/2006/relationships" xmlns:w14="http://schemas.microsoft.com/office/word/2010/wordml">
+              <w:rPr>
+                <w:rFonts w:ascii="Times New Roman" w:hAnsi="Times New Roman" w:eastAsia="Times New Roman" w:cs="Times New Roman"/>
+                <w:b/>
+                <w:sz w:val="24"/>
+                <w:szCs w:val="24"/>
+                <w:color w:val="111111"/>
+              </w:rPr>
+              <w:t xml:space="preserve">Test</w:t>
+            </w:r>
+          </w:p>
+        </w:tc>
+        <w:tc>
+          <w:tcPr>
+            <w:tcBorders>
+              <w:bottom w:val="single" w:sz="16" w:space="0" w:color="000000"/>
+              <w:top w:val="single" w:sz="16" w:space="0" w:color="000000"/>
+            </w:tcBorders>
+            <w:shd w:val="clear" w:color="auto" w:fill="FFFFFF"/>
+            <w:tcMar>
+              <w:top w:w="0" w:type="dxa"/>
+              <w:bottom w:w="0" w:type="dxa"/>
+              <w:left w:w="0" w:type="dxa"/>
+              <w:right w:w="0" w:type="dxa"/>
+            </w:tcMar>
+            <w:vAlign w:val="center"/>
+          </w:tcPr>
+          <w:p>
+            <w:pPr>
+              <w:jc w:val="left"/>
+              <w:spacing w:after="40" w:before="40"/>
+              <w:ind w:firstLine="0" w:left="100" w:right="100"/>
+            </w:pPr>
+            <w:r xmlns:w="http://schemas.openxmlformats.org/wordprocessingml/2006/main" xmlns:wp="http://schemas.openxmlformats.org/drawingml/2006/wordprocessingDrawing" xmlns:r="http://schemas.openxmlformats.org/officeDocument/2006/relationships" xmlns:w14="http://schemas.microsoft.com/office/word/2010/wordml">
+              <w:rPr>
+                <w:rFonts w:ascii="Times New Roman" w:hAnsi="Times New Roman" w:eastAsia="Times New Roman" w:cs="Times New Roman"/>
+                <w:b/>
+                <w:sz w:val="24"/>
+                <w:szCs w:val="24"/>
+                <w:color w:val="111111"/>
+              </w:rPr>
+              <w:t xml:space="preserve">Comparison</w:t>
+            </w:r>
+          </w:p>
+        </w:tc>
+        <w:tc>
+          <w:tcPr>
+            <w:tcBorders>
+              <w:bottom w:val="single" w:sz="16" w:space="0" w:color="000000"/>
+              <w:top w:val="single" w:sz="16" w:space="0" w:color="000000"/>
+            </w:tcBorders>
+            <w:shd w:val="clear" w:color="auto" w:fill="FFFFFF"/>
+            <w:tcMar>
+              <w:top w:w="0" w:type="dxa"/>
+              <w:bottom w:w="0" w:type="dxa"/>
+              <w:left w:w="0" w:type="dxa"/>
+              <w:right w:w="0" w:type="dxa"/>
+            </w:tcMar>
+            <w:vAlign w:val="center"/>
+          </w:tcPr>
+          <w:p>
+            <w:pPr>
+              <w:jc w:val="right"/>
+              <w:spacing w:after="40" w:before="40"/>
+              <w:ind w:firstLine="0" w:left="100" w:right="100"/>
+            </w:pPr>
+            <w:r xmlns:w="http://schemas.openxmlformats.org/wordprocessingml/2006/main" xmlns:wp="http://schemas.openxmlformats.org/drawingml/2006/wordprocessingDrawing" xmlns:r="http://schemas.openxmlformats.org/officeDocument/2006/relationships" xmlns:w14="http://schemas.microsoft.com/office/word/2010/wordml">
+              <w:rPr>
+                <w:rFonts w:ascii="Times New Roman" w:hAnsi="Times New Roman" w:eastAsia="Times New Roman" w:cs="Times New Roman"/>
+                <w:b/>
+                <w:sz w:val="24"/>
+                <w:szCs w:val="24"/>
+                <w:color w:val="111111"/>
+              </w:rPr>
+              <w:t xml:space="preserve">𝜌</w:t>
+            </w:r>
+          </w:p>
+        </w:tc>
+        <w:tc>
+          <w:tcPr>
+            <w:tcBorders>
+              <w:bottom w:val="single" w:sz="16" w:space="0" w:color="000000"/>
+              <w:top w:val="single" w:sz="16" w:space="0" w:color="000000"/>
+            </w:tcBorders>
+            <w:shd w:val="clear" w:color="auto" w:fill="FFFFFF"/>
+            <w:tcMar>
+              <w:top w:w="0" w:type="dxa"/>
+              <w:bottom w:w="0" w:type="dxa"/>
+              <w:left w:w="0" w:type="dxa"/>
+              <w:right w:w="0" w:type="dxa"/>
+            </w:tcMar>
+            <w:vAlign w:val="center"/>
+          </w:tcPr>
+          <w:p>
+            <w:pPr>
+              <w:jc w:val="left"/>
+              <w:spacing w:after="40" w:before="40"/>
+              <w:ind w:firstLine="0" w:left="100" w:right="100"/>
+            </w:pPr>
+            <w:r xmlns:w="http://schemas.openxmlformats.org/wordprocessingml/2006/main" xmlns:wp="http://schemas.openxmlformats.org/drawingml/2006/wordprocessingDrawing" xmlns:r="http://schemas.openxmlformats.org/officeDocument/2006/relationships" xmlns:w14="http://schemas.microsoft.com/office/word/2010/wordml">
+              <w:rPr>
+                <w:rFonts w:ascii="Times New Roman" w:hAnsi="Times New Roman" w:eastAsia="Times New Roman" w:cs="Times New Roman"/>
+                <w:b/>
+                <w:i/>
+                <w:sz w:val="24"/>
+                <w:szCs w:val="24"/>
+                <w:color w:val="111111"/>
+              </w:rPr>
+              <w:t xml:space="preserve">p</w:t>
+            </w:r>
+            <w:r xmlns:w="http://schemas.openxmlformats.org/wordprocessingml/2006/main" xmlns:wp="http://schemas.openxmlformats.org/drawingml/2006/wordprocessingDrawing" xmlns:r="http://schemas.openxmlformats.org/officeDocument/2006/relationships" xmlns:w14="http://schemas.microsoft.com/office/word/2010/wordml">
+              <w:rPr>
+                <w:rFonts w:ascii="Times New Roman" w:hAnsi="Times New Roman" w:eastAsia="Times New Roman" w:cs="Times New Roman"/>
+                <w:b/>
+                <w:sz w:val="24"/>
+                <w:szCs w:val="24"/>
+                <w:color w:val="111111"/>
+              </w:rPr>
+              <w:t xml:space="preserve">-value</w:t>
+            </w:r>
+          </w:p>
+        </w:tc>
+      </w:tr>
+      <w:tr>
+        <w:trPr>
+          <w:cantSplit/>
+          <w:trHeight w:val="457" w:hRule="auto"/>
+        </w:trPr>
+        <w:tc>
+          <w:tcPr>
+            <w:tcBorders/>
+            <w:shd w:val="clear" w:color="auto" w:fill="FFFFFF"/>
+            <w:tcMar>
+              <w:top w:w="0" w:type="dxa"/>
+              <w:bottom w:w="0" w:type="dxa"/>
+              <w:left w:w="0" w:type="dxa"/>
+              <w:right w:w="0" w:type="dxa"/>
+            </w:tcMar>
+            <w:vAlign w:val="center"/>
+          </w:tcPr>
+          <w:p>
+            <w:pPr>
+              <w:jc w:val="left"/>
+              <w:spacing w:after="40" w:before="40"/>
+              <w:ind w:firstLine="0" w:left="100" w:right="100"/>
+            </w:pPr>
+            <w:r xmlns:w="http://schemas.openxmlformats.org/wordprocessingml/2006/main" xmlns:wp="http://schemas.openxmlformats.org/drawingml/2006/wordprocessingDrawing" xmlns:r="http://schemas.openxmlformats.org/officeDocument/2006/relationships" xmlns:w14="http://schemas.microsoft.com/office/word/2010/wordml">
+              <w:rPr>
+                <w:rFonts w:ascii="Times New Roman" w:hAnsi="Times New Roman" w:eastAsia="Times New Roman" w:cs="Times New Roman"/>
+                <w:sz w:val="24"/>
+                <w:szCs w:val="24"/>
+                <w:color w:val="111111"/>
+              </w:rPr>
+              <w:t xml:space="preserve">Rate of Tissue Loss</w:t>
+            </w:r>
+          </w:p>
+        </w:tc>
+        <w:tc>
+          <w:tcPr>
+            <w:tcBorders/>
+            <w:shd w:val="clear" w:color="auto" w:fill="FFFFFF"/>
+            <w:tcMar>
+              <w:top w:w="0" w:type="dxa"/>
+              <w:bottom w:w="0" w:type="dxa"/>
+              <w:left w:w="0" w:type="dxa"/>
+              <w:right w:w="0" w:type="dxa"/>
+            </w:tcMar>
+            <w:vAlign w:val="center"/>
+          </w:tcPr>
+          <w:p>
+            <w:pPr>
+              <w:jc w:val="left"/>
+              <w:spacing w:after="40" w:before="40"/>
+              <w:ind w:firstLine="0" w:left="100" w:right="100"/>
+            </w:pPr>
+            <w:r xmlns:w="http://schemas.openxmlformats.org/wordprocessingml/2006/main" xmlns:wp="http://schemas.openxmlformats.org/drawingml/2006/wordprocessingDrawing" xmlns:r="http://schemas.openxmlformats.org/officeDocument/2006/relationships" xmlns:w14="http://schemas.microsoft.com/office/word/2010/wordml">
+              <w:rPr>
+                <w:rFonts w:ascii="Times New Roman" w:hAnsi="Times New Roman" w:eastAsia="Times New Roman" w:cs="Times New Roman"/>
+                <w:sz w:val="24"/>
+                <w:szCs w:val="24"/>
+                <w:color w:val="111111"/>
+              </w:rPr>
+              <w:t xml:space="preserve">Spearman's Rank Correlation</w:t>
+            </w:r>
+          </w:p>
+        </w:tc>
+        <w:tc>
+          <w:tcPr>
+            <w:tcBorders/>
+            <w:shd w:val="clear" w:color="auto" w:fill="FFFFFF"/>
+            <w:tcMar>
+              <w:top w:w="0" w:type="dxa"/>
+              <w:bottom w:w="0" w:type="dxa"/>
+              <w:left w:w="0" w:type="dxa"/>
+              <w:right w:w="0" w:type="dxa"/>
+            </w:tcMar>
+            <w:vAlign w:val="center"/>
+          </w:tcPr>
+          <w:p>
+            <w:pPr>
+              <w:jc w:val="left"/>
+              <w:spacing w:after="40" w:before="40"/>
+              <w:ind w:firstLine="0" w:left="100" w:right="100"/>
+            </w:pPr>
+            <w:r xmlns:w="http://schemas.openxmlformats.org/wordprocessingml/2006/main" xmlns:wp="http://schemas.openxmlformats.org/drawingml/2006/wordprocessingDrawing" xmlns:r="http://schemas.openxmlformats.org/officeDocument/2006/relationships" xmlns:w14="http://schemas.microsoft.com/office/word/2010/wordml">
+              <w:rPr>
+                <w:rFonts w:ascii="Times New Roman" w:hAnsi="Times New Roman" w:eastAsia="Times New Roman" w:cs="Times New Roman"/>
+                <w:sz w:val="24"/>
+                <w:szCs w:val="24"/>
+                <w:color w:val="111111"/>
+              </w:rPr>
+              <w:t xml:space="preserve">Colony Size – Lesion Area </w:t>
+            </w:r>
+          </w:p>
+        </w:tc>
+        <w:tc>
+          <w:tcPr>
+            <w:tcBorders/>
+            <w:shd w:val="clear" w:color="auto" w:fill="FFFFFF"/>
+            <w:tcMar>
+              <w:top w:w="0" w:type="dxa"/>
+              <w:bottom w:w="0" w:type="dxa"/>
+              <w:left w:w="0" w:type="dxa"/>
+              <w:right w:w="0" w:type="dxa"/>
+            </w:tcMar>
+            <w:vAlign w:val="center"/>
+          </w:tcPr>
+          <w:p>
+            <w:pPr>
+              <w:jc w:val="center"/>
+              <w:spacing w:after="40" w:before="40"/>
+              <w:ind w:firstLine="0" w:left="100" w:right="100"/>
+            </w:pPr>
+            <w:r xmlns:w="http://schemas.openxmlformats.org/wordprocessingml/2006/main" xmlns:wp="http://schemas.openxmlformats.org/drawingml/2006/wordprocessingDrawing" xmlns:r="http://schemas.openxmlformats.org/officeDocument/2006/relationships" xmlns:w14="http://schemas.microsoft.com/office/word/2010/wordml">
+              <w:rPr>
+                <w:rFonts w:ascii="Times New Roman" w:hAnsi="Times New Roman" w:eastAsia="Times New Roman" w:cs="Times New Roman"/>
+                <w:sz w:val="24"/>
+                <w:szCs w:val="24"/>
+                <w:color w:val="111111"/>
+              </w:rPr>
+              <w:t xml:space="preserve">0.147</w:t>
+            </w:r>
+          </w:p>
+        </w:tc>
+        <w:tc>
+          <w:tcPr>
+            <w:tcBorders/>
+            <w:shd w:val="clear" w:color="auto" w:fill="FFFFFF"/>
+            <w:tcMar>
+              <w:top w:w="0" w:type="dxa"/>
+              <w:bottom w:w="0" w:type="dxa"/>
+              <w:left w:w="0" w:type="dxa"/>
+              <w:right w:w="0" w:type="dxa"/>
+            </w:tcMar>
+            <w:vAlign w:val="center"/>
+          </w:tcPr>
+          <w:p>
+            <w:pPr>
+              <w:jc w:val="center"/>
+              <w:spacing w:after="40" w:before="40"/>
+              <w:ind w:firstLine="0" w:left="100" w:right="100"/>
+            </w:pPr>
+            <w:r xmlns:w="http://schemas.openxmlformats.org/wordprocessingml/2006/main" xmlns:wp="http://schemas.openxmlformats.org/drawingml/2006/wordprocessingDrawing" xmlns:r="http://schemas.openxmlformats.org/officeDocument/2006/relationships" xmlns:w14="http://schemas.microsoft.com/office/word/2010/wordml">
+              <w:rPr>
+                <w:rFonts w:ascii="Times New Roman" w:hAnsi="Times New Roman" w:eastAsia="Times New Roman" w:cs="Times New Roman"/>
+                <w:sz w:val="24"/>
+                <w:szCs w:val="24"/>
+                <w:color w:val="111111"/>
+              </w:rPr>
+              <w:t xml:space="preserve">ns</w:t>
+            </w:r>
+          </w:p>
+        </w:tc>
+      </w:tr>
+      <w:tr>
+        <w:trPr>
+          <w:cantSplit/>
+          <w:trHeight w:val="457" w:hRule="auto"/>
+        </w:trPr>
+        <w:tc>
+          <w:tcPr>
+            <w:tcBorders/>
+            <w:shd w:val="clear" w:color="auto" w:fill="FFFFFF"/>
+            <w:tcMar>
+              <w:top w:w="0" w:type="dxa"/>
+              <w:bottom w:w="0" w:type="dxa"/>
+              <w:left w:w="0" w:type="dxa"/>
+              <w:right w:w="0" w:type="dxa"/>
+            </w:tcMar>
+            <w:vAlign w:val="center"/>
+          </w:tcPr>
+          <w:p>
+            <w:pPr>
+              <w:jc w:val="left"/>
+              <w:spacing w:after="40" w:before="40"/>
+              <w:ind w:firstLine="0" w:left="100" w:right="100"/>
+            </w:pPr>
+            <w:r xmlns:w="http://schemas.openxmlformats.org/wordprocessingml/2006/main" xmlns:wp="http://schemas.openxmlformats.org/drawingml/2006/wordprocessingDrawing" xmlns:r="http://schemas.openxmlformats.org/officeDocument/2006/relationships" xmlns:w14="http://schemas.microsoft.com/office/word/2010/wordml">
+              <w:rPr>
+                <w:rFonts w:ascii="Times New Roman" w:hAnsi="Times New Roman" w:eastAsia="Times New Roman" w:cs="Times New Roman"/>
+                <w:sz w:val="24"/>
+                <w:szCs w:val="24"/>
+                <w:color w:val="111111"/>
+              </w:rPr>
+              <w:t xml:space="preserve"> </w:t>
+            </w:r>
+          </w:p>
+        </w:tc>
+        <w:tc>
+          <w:tcPr>
+            <w:tcBorders/>
+            <w:shd w:val="clear" w:color="auto" w:fill="FFFFFF"/>
+            <w:tcMar>
+              <w:top w:w="0" w:type="dxa"/>
+              <w:bottom w:w="0" w:type="dxa"/>
+              <w:left w:w="0" w:type="dxa"/>
+              <w:right w:w="0" w:type="dxa"/>
+            </w:tcMar>
+            <w:vAlign w:val="center"/>
+          </w:tcPr>
+          <w:p>
+            <w:pPr>
+              <w:jc w:val="left"/>
+              <w:spacing w:after="40" w:before="40"/>
+              <w:ind w:firstLine="0" w:left="100" w:right="100"/>
+            </w:pPr>
+            <w:r xmlns:w="http://schemas.openxmlformats.org/wordprocessingml/2006/main" xmlns:wp="http://schemas.openxmlformats.org/drawingml/2006/wordprocessingDrawing" xmlns:r="http://schemas.openxmlformats.org/officeDocument/2006/relationships" xmlns:w14="http://schemas.microsoft.com/office/word/2010/wordml">
+              <w:rPr>
+                <w:rFonts w:ascii="Times New Roman" w:hAnsi="Times New Roman" w:eastAsia="Times New Roman" w:cs="Times New Roman"/>
+                <w:sz w:val="24"/>
+                <w:szCs w:val="24"/>
+                <w:color w:val="111111"/>
+              </w:rPr>
+              <w:t xml:space="preserve"> </w:t>
+            </w:r>
+          </w:p>
+        </w:tc>
+        <w:tc>
+          <w:tcPr>
+            <w:tcBorders/>
+            <w:shd w:val="clear" w:color="auto" w:fill="FFFFFF"/>
+            <w:tcMar>
+              <w:top w:w="0" w:type="dxa"/>
+              <w:bottom w:w="0" w:type="dxa"/>
+              <w:left w:w="0" w:type="dxa"/>
+              <w:right w:w="0" w:type="dxa"/>
+            </w:tcMar>
+            <w:vAlign w:val="center"/>
+          </w:tcPr>
+          <w:p>
+            <w:pPr>
+              <w:jc w:val="left"/>
+              <w:spacing w:after="40" w:before="40"/>
+              <w:ind w:firstLine="0" w:left="100" w:right="100"/>
+            </w:pPr>
+            <w:r xmlns:w="http://schemas.openxmlformats.org/wordprocessingml/2006/main" xmlns:wp="http://schemas.openxmlformats.org/drawingml/2006/wordprocessingDrawing" xmlns:r="http://schemas.openxmlformats.org/officeDocument/2006/relationships" xmlns:w14="http://schemas.microsoft.com/office/word/2010/wordml">
+              <w:rPr>
+                <w:rFonts w:ascii="Times New Roman" w:hAnsi="Times New Roman" w:eastAsia="Times New Roman" w:cs="Times New Roman"/>
+                <w:sz w:val="24"/>
+                <w:szCs w:val="24"/>
+                <w:color w:val="111111"/>
+              </w:rPr>
+              <w:t xml:space="preserve">Colony Size – Lesion Count</w:t>
+            </w:r>
+          </w:p>
+        </w:tc>
+        <w:tc>
+          <w:tcPr>
+            <w:tcBorders/>
+            <w:shd w:val="clear" w:color="auto" w:fill="FFFFFF"/>
+            <w:tcMar>
+              <w:top w:w="0" w:type="dxa"/>
+              <w:bottom w:w="0" w:type="dxa"/>
+              <w:left w:w="0" w:type="dxa"/>
+              <w:right w:w="0" w:type="dxa"/>
+            </w:tcMar>
+            <w:vAlign w:val="center"/>
+          </w:tcPr>
+          <w:p>
+            <w:pPr>
+              <w:jc w:val="center"/>
+              <w:spacing w:after="40" w:before="40"/>
+              <w:ind w:firstLine="0" w:left="100" w:right="100"/>
+            </w:pPr>
+            <w:r xmlns:w="http://schemas.openxmlformats.org/wordprocessingml/2006/main" xmlns:wp="http://schemas.openxmlformats.org/drawingml/2006/wordprocessingDrawing" xmlns:r="http://schemas.openxmlformats.org/officeDocument/2006/relationships" xmlns:w14="http://schemas.microsoft.com/office/word/2010/wordml">
+              <w:rPr>
+                <w:rFonts w:ascii="Times New Roman" w:hAnsi="Times New Roman" w:eastAsia="Times New Roman" w:cs="Times New Roman"/>
+                <w:sz w:val="24"/>
+                <w:szCs w:val="24"/>
+                <w:color w:val="111111"/>
+              </w:rPr>
+              <w:t xml:space="preserve">0.182</w:t>
+            </w:r>
+          </w:p>
+        </w:tc>
+        <w:tc>
+          <w:tcPr>
+            <w:tcBorders/>
+            <w:shd w:val="clear" w:color="auto" w:fill="FFFFFF"/>
+            <w:tcMar>
+              <w:top w:w="0" w:type="dxa"/>
+              <w:bottom w:w="0" w:type="dxa"/>
+              <w:left w:w="0" w:type="dxa"/>
+              <w:right w:w="0" w:type="dxa"/>
+            </w:tcMar>
+            <w:vAlign w:val="center"/>
+          </w:tcPr>
+          <w:p>
+            <w:pPr>
+              <w:jc w:val="center"/>
+              <w:spacing w:after="40" w:before="40"/>
+              <w:ind w:firstLine="0" w:left="100" w:right="100"/>
+            </w:pPr>
+            <w:r xmlns:w="http://schemas.openxmlformats.org/wordprocessingml/2006/main" xmlns:wp="http://schemas.openxmlformats.org/drawingml/2006/wordprocessingDrawing" xmlns:r="http://schemas.openxmlformats.org/officeDocument/2006/relationships" xmlns:w14="http://schemas.microsoft.com/office/word/2010/wordml">
+              <w:rPr>
+                <w:rFonts w:ascii="Times New Roman" w:hAnsi="Times New Roman" w:eastAsia="Times New Roman" w:cs="Times New Roman"/>
+                <w:sz w:val="24"/>
+                <w:szCs w:val="24"/>
+                <w:color w:val="111111"/>
+              </w:rPr>
+              <w:t xml:space="preserve">ns</w:t>
+            </w:r>
+          </w:p>
+        </w:tc>
+      </w:tr>
+      <w:tr>
+        <w:trPr>
+          <w:cantSplit/>
+          <w:trHeight w:val="414" w:hRule="auto"/>
+        </w:trPr>
+        <w:tc>
+          <w:tcPr>
+            <w:tcBorders>
+              <w:bottom w:val="single" w:sz="16" w:space="0" w:color="000000"/>
+            </w:tcBorders>
+            <w:shd w:val="clear" w:color="auto" w:fill="FFFFFF"/>
+            <w:tcMar>
+              <w:top w:w="0" w:type="dxa"/>
+              <w:bottom w:w="0" w:type="dxa"/>
+              <w:left w:w="0" w:type="dxa"/>
+              <w:right w:w="0" w:type="dxa"/>
+            </w:tcMar>
+            <w:vAlign w:val="center"/>
+          </w:tcPr>
+          <w:p>
+            <w:pPr>
+              <w:jc w:val="left"/>
+              <w:spacing w:after="40" w:before="40"/>
+              <w:ind w:firstLine="0" w:left="100" w:right="100"/>
+            </w:pPr>
+            <w:r xmlns:w="http://schemas.openxmlformats.org/wordprocessingml/2006/main" xmlns:wp="http://schemas.openxmlformats.org/drawingml/2006/wordprocessingDrawing" xmlns:r="http://schemas.openxmlformats.org/officeDocument/2006/relationships" xmlns:w14="http://schemas.microsoft.com/office/word/2010/wordml">
+              <w:rPr>
+                <w:rFonts w:ascii="Times New Roman" w:hAnsi="Times New Roman" w:eastAsia="Times New Roman" w:cs="Times New Roman"/>
+                <w:sz w:val="24"/>
+                <w:szCs w:val="24"/>
+                <w:color w:val="111111"/>
+              </w:rPr>
+              <w:t xml:space="preserve"> </w:t>
+            </w:r>
+          </w:p>
+        </w:tc>
+        <w:tc>
+          <w:tcPr>
+            <w:tcBorders>
+              <w:bottom w:val="single" w:sz="16" w:space="0" w:color="000000"/>
+            </w:tcBorders>
+            <w:shd w:val="clear" w:color="auto" w:fill="FFFFFF"/>
+            <w:tcMar>
+              <w:top w:w="0" w:type="dxa"/>
+              <w:bottom w:w="0" w:type="dxa"/>
+              <w:left w:w="0" w:type="dxa"/>
+              <w:right w:w="0" w:type="dxa"/>
+            </w:tcMar>
+            <w:vAlign w:val="center"/>
+          </w:tcPr>
+          <w:p>
+            <w:pPr>
+              <w:jc w:val="left"/>
+              <w:spacing w:after="40" w:before="40"/>
+              <w:ind w:firstLine="0" w:left="100" w:right="100"/>
+            </w:pPr>
+            <w:r xmlns:w="http://schemas.openxmlformats.org/wordprocessingml/2006/main" xmlns:wp="http://schemas.openxmlformats.org/drawingml/2006/wordprocessingDrawing" xmlns:r="http://schemas.openxmlformats.org/officeDocument/2006/relationships" xmlns:w14="http://schemas.microsoft.com/office/word/2010/wordml">
+              <w:rPr>
+                <w:rFonts w:ascii="Times New Roman" w:hAnsi="Times New Roman" w:eastAsia="Times New Roman" w:cs="Times New Roman"/>
+                <w:sz w:val="24"/>
+                <w:szCs w:val="24"/>
+                <w:color w:val="111111"/>
+              </w:rPr>
+              <w:t xml:space="preserve"> </w:t>
+            </w:r>
+          </w:p>
+        </w:tc>
+        <w:tc>
+          <w:tcPr>
+            <w:tcBorders>
+              <w:bottom w:val="single" w:sz="16" w:space="0" w:color="000000"/>
+            </w:tcBorders>
+            <w:shd w:val="clear" w:color="auto" w:fill="FFFFFF"/>
+            <w:tcMar>
+              <w:top w:w="0" w:type="dxa"/>
+              <w:bottom w:w="0" w:type="dxa"/>
+              <w:left w:w="0" w:type="dxa"/>
+              <w:right w:w="0" w:type="dxa"/>
+            </w:tcMar>
+            <w:vAlign w:val="center"/>
+          </w:tcPr>
+          <w:p>
+            <w:pPr>
+              <w:jc w:val="left"/>
+              <w:spacing w:after="40" w:before="40"/>
+              <w:ind w:firstLine="0" w:left="100" w:right="100"/>
+            </w:pPr>
+            <w:r xmlns:w="http://schemas.openxmlformats.org/wordprocessingml/2006/main" xmlns:wp="http://schemas.openxmlformats.org/drawingml/2006/wordprocessingDrawing" xmlns:r="http://schemas.openxmlformats.org/officeDocument/2006/relationships" xmlns:w14="http://schemas.microsoft.com/office/word/2010/wordml">
+              <w:rPr>
+                <w:rFonts w:ascii="Times New Roman" w:hAnsi="Times New Roman" w:eastAsia="Times New Roman" w:cs="Times New Roman"/>
+                <w:sz w:val="24"/>
+                <w:szCs w:val="24"/>
+                <w:color w:val="111111"/>
+              </w:rPr>
+              <w:t xml:space="preserve">Lesion Area – Lesion Count</w:t>
+            </w:r>
+          </w:p>
+        </w:tc>
+        <w:tc>
+          <w:tcPr>
+            <w:tcBorders>
+              <w:bottom w:val="single" w:sz="16" w:space="0" w:color="000000"/>
+            </w:tcBorders>
+            <w:shd w:val="clear" w:color="auto" w:fill="FFFFFF"/>
+            <w:tcMar>
+              <w:top w:w="0" w:type="dxa"/>
+              <w:bottom w:w="0" w:type="dxa"/>
+              <w:left w:w="0" w:type="dxa"/>
+              <w:right w:w="0" w:type="dxa"/>
+            </w:tcMar>
+            <w:vAlign w:val="center"/>
+          </w:tcPr>
+          <w:p>
+            <w:pPr>
+              <w:jc w:val="center"/>
+              <w:spacing w:after="40" w:before="40"/>
+              <w:ind w:firstLine="0" w:left="100" w:right="100"/>
+            </w:pPr>
+            <w:r xmlns:w="http://schemas.openxmlformats.org/wordprocessingml/2006/main" xmlns:wp="http://schemas.openxmlformats.org/drawingml/2006/wordprocessingDrawing" xmlns:r="http://schemas.openxmlformats.org/officeDocument/2006/relationships" xmlns:w14="http://schemas.microsoft.com/office/word/2010/wordml">
+              <w:rPr>
+                <w:rFonts w:ascii="Times New Roman" w:hAnsi="Times New Roman" w:eastAsia="Times New Roman" w:cs="Times New Roman"/>
+                <w:sz w:val="24"/>
+                <w:szCs w:val="24"/>
+                <w:color w:val="111111"/>
+              </w:rPr>
+              <w:t xml:space="preserve">0.670</w:t>
+            </w:r>
+          </w:p>
+        </w:tc>
+        <w:tc>
+          <w:tcPr>
+            <w:tcBorders>
+              <w:bottom w:val="single" w:sz="16" w:space="0" w:color="000000"/>
+            </w:tcBorders>
+            <w:shd w:val="clear" w:color="auto" w:fill="FFFFFF"/>
+            <w:tcMar>
+              <w:top w:w="0" w:type="dxa"/>
+              <w:bottom w:w="0" w:type="dxa"/>
+              <w:left w:w="0" w:type="dxa"/>
+              <w:right w:w="0" w:type="dxa"/>
+            </w:tcMar>
+            <w:vAlign w:val="center"/>
+          </w:tcPr>
+          <w:p>
+            <w:pPr>
+              <w:jc w:val="center"/>
+              <w:spacing w:after="40" w:before="40"/>
+              <w:ind w:firstLine="0" w:left="100" w:right="100"/>
+            </w:pPr>
+            <w:r xmlns:w="http://schemas.openxmlformats.org/wordprocessingml/2006/main" xmlns:wp="http://schemas.openxmlformats.org/drawingml/2006/wordprocessingDrawing" xmlns:r="http://schemas.openxmlformats.org/officeDocument/2006/relationships" xmlns:w14="http://schemas.microsoft.com/office/word/2010/wordml">
+              <w:rPr>
+                <w:rFonts w:ascii="Times New Roman" w:hAnsi="Times New Roman" w:eastAsia="Times New Roman" w:cs="Times New Roman"/>
+                <w:sz w:val="24"/>
+                <w:szCs w:val="24"/>
+                <w:color w:val="111111"/>
+              </w:rPr>
+              <w:t xml:space="preserve">&lt; 0.001</w:t>
+            </w:r>
+          </w:p>
+        </w:tc>
+      </w:tr>
+    </w:tbl>
     <w:tbl xmlns:w="http://schemas.openxmlformats.org/wordprocessingml/2006/main" xmlns:r="http://schemas.openxmlformats.org/officeDocument/2006/relationships" xmlns:w14="http://schemas.microsoft.com/office/word/2010/wordml" xmlns:wp="http://schemas.openxmlformats.org/drawingml/2006/wordprocessingDrawing" xmlns:a="http://schemas.openxmlformats.org/drawingml/2006/main" xmlns:pic="http://schemas.openxmlformats.org/drawingml/2006/picture">
       <w:tblPr>
         NA"/&gt;

</xml_diff>